<commit_message>
updated unit 8 rubric so has correct title
</commit_message>
<xml_diff>
--- a/policy-pages/SKAA_explanation.docx
+++ b/policy-pages/SKAA_explanation.docx
@@ -1460,37 +1460,13 @@
     <w:p/>
     <w:p>
       <w:r>
-        <w:t xml:space="preserve">In addition to answering specific questions about the essay you are reviewing, you will </w:t>
-      </w:r>
-      <w:r>
-        <w:t xml:space="preserve">give the author 0-3 points for the essay </w:t>
+        <w:t xml:space="preserve">In addition to answering specific questions about the essay you are reviewing, you will give the author 0-3 points for the essay </w:t>
       </w:r>
       <w:r>
         <w:sym w:font="Symbol" w:char="F0BE"/>
       </w:r>
       <w:r>
-        <w:t xml:space="preserve">almost </w:t>
-      </w:r>
-      <w:r>
-        <w:t>half of the</w:t>
-      </w:r>
-      <w:r>
-        <w:t>ir</w:t>
-      </w:r>
-      <w:r>
-        <w:t xml:space="preserve"> </w:t>
-      </w:r>
-      <w:r>
-        <w:t xml:space="preserve">essay </w:t>
-      </w:r>
-      <w:r>
-        <w:t>grade. The feedback you provide will be the main feedback the author receives</w:t>
-      </w:r>
-      <w:r>
-        <w:t xml:space="preserve">, though </w:t>
-      </w:r>
-      <w:r>
-        <w:t xml:space="preserve">I will occasionally send individual comments. </w:t>
+        <w:t xml:space="preserve">almost half of their essay grade. The feedback you provide will be the main feedback the author receives, though I will occasionally send individual comments. </w:t>
       </w:r>
     </w:p>
     <w:p/>
@@ -1499,6 +1475,30 @@
         <w:t xml:space="preserve">Please take the reviewing task seriously. Spend a decent amount of time doing the review. Be thoughtful in your feedback; it will help both you and the author. </w:t>
       </w:r>
     </w:p>
+    <w:p/>
+    <w:p>
+      <w:r>
+        <w:t xml:space="preserve">To be clear, I retain ultimate responsibility and authority for all grades. All </w:t>
+      </w:r>
+      <w:r>
+        <w:t xml:space="preserve">reviewer-assigned points are technically advisory </w:t>
+      </w:r>
+      <w:r>
+        <w:sym w:font="Symbol" w:char="F0BE"/>
+      </w:r>
+      <w:r>
+        <w:t xml:space="preserve">suggestions of how I should assign points. As long as the points seem assigned in good faith and on the basis of appropriate effort, I will normally defer to the reviewer / </w:t>
+      </w:r>
+      <w:proofErr w:type="spellStart"/>
+      <w:r>
+        <w:t>metareviewer’s</w:t>
+      </w:r>
+      <w:proofErr w:type="spellEnd"/>
+      <w:r>
+        <w:t xml:space="preserve"> judgment. As with any grade, I encourage you to come talk to me if you have any questions or concerns. </w:t>
+      </w:r>
+    </w:p>
+    <w:p/>
     <w:p/>
     <w:p>
       <w:pPr>
@@ -1533,6 +1533,7 @@
         <w:t xml:space="preserve">Unfortunately, because of limitations in Canvas I have to manually run the program which makes the sends these messages. I will try to do it multiple times a day, especially near the due date of a unit’s essay. Please be aware that you may have to wait </w:t>
       </w:r>
       <w:r>
+        <w:lastRenderedPageBreak/>
         <w:t>to</w:t>
       </w:r>
       <w:r>
@@ -1548,7 +1549,6 @@
         <w:pStyle w:val="Heading2"/>
       </w:pPr>
       <w:r>
-        <w:lastRenderedPageBreak/>
         <w:t>2.</w:t>
       </w:r>
       <w:r>
@@ -1592,10 +1592,7 @@
         <w:t>s</w:t>
       </w:r>
       <w:r>
-        <w:t xml:space="preserve">. </w:t>
-      </w:r>
-      <w:r>
-        <w:t xml:space="preserve">Thus it’s best to do the review as soon as you receive the message containing the author’s essay. </w:t>
+        <w:t xml:space="preserve">. Thus it’s best to do the review as soon as you receive the message containing the author’s essay. </w:t>
       </w:r>
     </w:p>
     <w:p/>
@@ -1613,21 +1610,12 @@
         <w:pStyle w:val="Heading2"/>
       </w:pPr>
       <w:r>
-        <w:t>2.</w:t>
-      </w:r>
-      <w:r>
-        <w:t>4</w:t>
-      </w:r>
-      <w:r>
-        <w:t xml:space="preserve"> Who reviews whom?</w:t>
-      </w:r>
-    </w:p>
-    <w:p>
-      <w:r>
-        <w:t xml:space="preserve">My program </w:t>
-      </w:r>
-      <w:r>
-        <w:t>assigns peer reviewers in groups of 3. This means that</w:t>
+        <w:t>2.4 Who reviews whom?</w:t>
+      </w:r>
+    </w:p>
+    <w:p>
+      <w:r>
+        <w:t>My program assigns peer reviewers in groups of 3. This means that</w:t>
       </w:r>
       <w:r>
         <w:t xml:space="preserve"> the author you are reviewing is not the person reviewing you. </w:t>
@@ -1723,6 +1711,7 @@
     </w:p>
     <w:p>
       <w:r>
+        <w:lastRenderedPageBreak/>
         <w:t>The metareview assignment will ask you (the author) to give feedback on the quality of their review. As part of this, you will assign a portion of the points they receive for the peer review.</w:t>
       </w:r>
     </w:p>
@@ -1786,13 +1775,7 @@
         <w:t xml:space="preserve">things. </w:t>
       </w:r>
       <w:r>
-        <w:t>This tries to explain my motivations. I</w:t>
-      </w:r>
-      <w:r>
-        <w:t>f you’re not interested</w:t>
-      </w:r>
-      <w:r>
-        <w:t>, f</w:t>
+        <w:t>This tries to explain my motivations. If you’re not interested, f</w:t>
       </w:r>
       <w:r>
         <w:t xml:space="preserve">eel free to stop reading here. </w:t>
@@ -1894,6 +1877,7 @@
         <w:ind w:left="720"/>
       </w:pPr>
       <w:r>
+        <w:lastRenderedPageBreak/>
         <w:t xml:space="preserve">(3) How </w:t>
       </w:r>
       <w:r>
@@ -1914,11 +1898,7 @@
         <w:t>tasks</w:t>
       </w:r>
       <w:r>
-        <w:t xml:space="preserve"> and </w:t>
-      </w:r>
-      <w:r>
-        <w:lastRenderedPageBreak/>
-        <w:t>questions</w:t>
+        <w:t xml:space="preserve"> and questions</w:t>
       </w:r>
       <w:r>
         <w:t xml:space="preserve">. </w:t>
@@ -2026,6 +2006,11 @@
         <w:docPartUnique/>
       </w:docPartObj>
     </w:sdtPr>
+    <w:sdtEndPr>
+      <w:rPr>
+        <w:rStyle w:val="PageNumber"/>
+      </w:rPr>
+    </w:sdtEndPr>
     <w:sdtContent>
       <w:p>
         <w:pPr>
@@ -2078,6 +2063,11 @@
         <w:docPartUnique/>
       </w:docPartObj>
     </w:sdtPr>
+    <w:sdtEndPr>
+      <w:rPr>
+        <w:rStyle w:val="PageNumber"/>
+      </w:rPr>
+    </w:sdtEndPr>
     <w:sdtContent>
       <w:p>
         <w:pPr>
@@ -2142,7 +2132,7 @@
       <w:rPr>
         <w:noProof/>
       </w:rPr>
-      <w:t>2020-08-23</w:t>
+      <w:t>2020-11-08</w:t>
     </w:r>
     <w:r>
       <w:fldChar w:fldCharType="end"/>
@@ -2182,22 +2172,7 @@
         <w:footnoteRef/>
       </w:r>
       <w:r>
-        <w:t xml:space="preserve"> </w:t>
-      </w:r>
-      <w:r>
-        <w:t xml:space="preserve">This </w:t>
-      </w:r>
-      <w:r>
-        <w:t xml:space="preserve">is a </w:t>
-      </w:r>
-      <w:r>
-        <w:t xml:space="preserve">problem </w:t>
-      </w:r>
-      <w:r>
-        <w:t xml:space="preserve">that </w:t>
-      </w:r>
-      <w:r>
-        <w:t xml:space="preserve">goes back to Plato’s </w:t>
+        <w:t xml:space="preserve"> This is a problem that goes back to Plato’s </w:t>
       </w:r>
       <w:r>
         <w:rPr>
@@ -2212,13 +2187,8 @@
         <w:t>o</w:t>
       </w:r>
       <w:r>
-        <w:t xml:space="preserve">: If you don’t know a subject, you won’t know what to learn about. But if you already know what to learn about, then you’ve already learnt </w:t>
-      </w:r>
-      <w:proofErr w:type="spellStart"/>
-      <w:r>
-        <w:t>it.</w:t>
-      </w:r>
-      <w:proofErr w:type="spellEnd"/>
+        <w:t>: If you don’t know a subject, you won’t know what to learn about. But if you already know what to learn about, then you’ve already learnt it.</w:t>
+      </w:r>
     </w:p>
   </w:footnote>
 </w:footnotes>

</xml_diff>